<commit_message>
Updated To-Do Done List
Added Process Specification and Use Case to the Done List in the To-Do
document. Also corrected an error in the use-case diagram of Scope and
Limitations section.
</commit_message>
<xml_diff>
--- a/Documents/5.2 Functional Scope and Limitations or Exclusions.docx
+++ b/Documents/5.2 Functional Scope and Limitations or Exclusions.docx
@@ -240,53 +240,53 @@
       <w:pPr>
         <w:ind w:firstLine="0"/>
       </w:pPr>
+    </w:p>
+    <w:p>
+      <w:pPr>
+        <w:ind w:firstLine="0"/>
+      </w:pPr>
+    </w:p>
+    <w:p>
+      <w:pPr>
+        <w:ind w:firstLine="0"/>
+      </w:pPr>
+    </w:p>
+    <w:p>
+      <w:pPr>
+        <w:ind w:firstLine="0"/>
+      </w:pPr>
+    </w:p>
+    <w:p>
+      <w:pPr>
+        <w:ind w:firstLine="0"/>
+      </w:pPr>
+    </w:p>
+    <w:p>
+      <w:pPr>
+        <w:ind w:firstLine="0"/>
+      </w:pPr>
+    </w:p>
+    <w:p>
+      <w:pPr>
+        <w:ind w:firstLine="0"/>
+      </w:pPr>
+    </w:p>
+    <w:p>
+      <w:pPr>
+        <w:ind w:firstLine="0"/>
+      </w:pPr>
+    </w:p>
+    <w:p>
+      <w:pPr>
+        <w:ind w:firstLine="0"/>
+      </w:pPr>
+    </w:p>
+    <w:p>
+      <w:pPr>
+        <w:ind w:firstLine="0"/>
+      </w:pPr>
       <w:bookmarkStart w:id="2" w:name="_GoBack"/>
       <w:bookmarkEnd w:id="2"/>
-    </w:p>
-    <w:p>
-      <w:pPr>
-        <w:ind w:firstLine="0"/>
-      </w:pPr>
-    </w:p>
-    <w:p>
-      <w:pPr>
-        <w:ind w:firstLine="0"/>
-      </w:pPr>
-    </w:p>
-    <w:p>
-      <w:pPr>
-        <w:ind w:firstLine="0"/>
-      </w:pPr>
-    </w:p>
-    <w:p>
-      <w:pPr>
-        <w:ind w:firstLine="0"/>
-      </w:pPr>
-    </w:p>
-    <w:p>
-      <w:pPr>
-        <w:ind w:firstLine="0"/>
-      </w:pPr>
-    </w:p>
-    <w:p>
-      <w:pPr>
-        <w:ind w:firstLine="0"/>
-      </w:pPr>
-    </w:p>
-    <w:p>
-      <w:pPr>
-        <w:ind w:firstLine="0"/>
-      </w:pPr>
-    </w:p>
-    <w:p>
-      <w:pPr>
-        <w:ind w:firstLine="0"/>
-      </w:pPr>
-    </w:p>
-    <w:p>
-      <w:pPr>
-        <w:ind w:firstLine="0"/>
-      </w:pPr>
       <w:r>
         <w:rPr>
           <w:noProof/>
@@ -297,15 +297,15 @@
           <wp:anchor distT="0" distB="0" distL="114300" distR="114300" simplePos="0" relativeHeight="251658240" behindDoc="1" locked="0" layoutInCell="1" allowOverlap="1">
             <wp:simplePos x="0" y="0"/>
             <wp:positionH relativeFrom="column">
-              <wp:posOffset>-457200</wp:posOffset>
+              <wp:posOffset>-571500</wp:posOffset>
             </wp:positionH>
             <wp:positionV relativeFrom="paragraph">
-              <wp:posOffset>-533400</wp:posOffset>
+              <wp:posOffset>-561975</wp:posOffset>
             </wp:positionV>
-            <wp:extent cx="6667500" cy="9833680"/>
+            <wp:extent cx="6724650" cy="9913544"/>
             <wp:effectExtent l="0" t="0" r="0" b="0"/>
             <wp:wrapNone/>
-            <wp:docPr id="1" name="Picture 1" descr="C:\Users\Madimetja\Documents\University\3rd Year\Modules\1st Semester\COS 301\Projects\Mini Project\Requirements\Diagrams\visio files\Use Case Diagrams\General Use Case Diagram.jpg"/>
+            <wp:docPr id="2" name="Picture 2" descr="C:\Users\Madimetja\Documents\University\3rd Year\Modules\1st Semester\COS 301\Projects\Mini Project\Requirements\Diagrams\visio files\Use Case Diagrams\General Use Case Diagram.jpg"/>
             <wp:cNvGraphicFramePr>
               <a:graphicFrameLocks xmlns:a="http://schemas.openxmlformats.org/drawingml/2006/main" noChangeAspect="1"/>
             </wp:cNvGraphicFramePr>
@@ -334,7 +334,7 @@
                   <pic:spPr bwMode="auto">
                     <a:xfrm>
                       <a:off x="0" y="0"/>
-                      <a:ext cx="6667500" cy="9833680"/>
+                      <a:ext cx="6724650" cy="9913544"/>
                     </a:xfrm>
                     <a:prstGeom prst="rect">
                       <a:avLst/>
@@ -1650,7 +1650,7 @@
   <a:extraClrSchemeLst/>
   <a:extLst>
     <a:ext uri="{05A4C25C-085E-4340-85A3-A5531E510DB2}">
-      <thm15:themeFamily xmlns:thm15="http://schemas.microsoft.com/office/thememl/2012/main" xmlns="" name="Office Theme" id="{62F939B6-93AF-4DB8-9C6B-D6C7DFDC589F}" vid="{4A3C46E8-61CC-4603-A589-7422A47A8E4A}"/>
+      <thm15:themeFamily xmlns="" xmlns:thm15="http://schemas.microsoft.com/office/thememl/2012/main" name="Office Theme" id="{62F939B6-93AF-4DB8-9C6B-D6C7DFDC589F}" vid="{4A3C46E8-61CC-4603-A589-7422A47A8E4A}"/>
     </a:ext>
   </a:extLst>
 </a:theme>

</xml_diff>

<commit_message>
Scope and Limitations, To Do Change Log
Completed functional scope and limitations/exclusions and updated To Do
and Change Log.
</commit_message>
<xml_diff>
--- a/Documents/5.2 Functional Scope and Limitations or Exclusions.docx
+++ b/Documents/5.2 Functional Scope and Limitations or Exclusions.docx
@@ -118,13 +118,37 @@
         <w:ind w:firstLine="0"/>
       </w:pPr>
       <w:r>
-        <w:t>Nothing is to be excluded.</w:t>
-      </w:r>
-    </w:p>
-    <w:p>
-      <w:pPr>
-        <w:ind w:firstLine="0"/>
-      </w:pPr>
+        <w:t xml:space="preserve">The following </w:t>
+      </w:r>
+      <w:r>
+        <w:t>exclusions are made explicit</w:t>
+      </w:r>
+      <w:r>
+        <w:t>:</w:t>
+      </w:r>
+    </w:p>
+    <w:p>
+      <w:pPr>
+        <w:pStyle w:val="ListParagraph"/>
+        <w:numPr>
+          <w:ilvl w:val="0"/>
+          <w:numId w:val="2"/>
+        </w:numPr>
+      </w:pPr>
+      <w:r>
+        <w:t>The system</w:t>
+      </w:r>
+      <w:r>
+        <w:t xml:space="preserve"> does not allow for assessments to be uploaded onto the system for auto marking. The system strictly allows for mark-inputting by markers.</w:t>
+      </w:r>
+    </w:p>
+    <w:p>
+      <w:pPr>
+        <w:ind w:firstLine="0"/>
+      </w:pPr>
+      <w:r>
+        <w:t xml:space="preserve"> </w:t>
+      </w:r>
     </w:p>
     <w:p>
       <w:pPr>
@@ -134,7 +158,67 @@
         <w:t>Limitations</w:t>
       </w:r>
     </w:p>
-    <w:p/>
+    <w:p>
+      <w:pPr>
+        <w:ind w:firstLine="0"/>
+      </w:pPr>
+      <w:r>
+        <w:t>The following limitations are made explicit:</w:t>
+      </w:r>
+    </w:p>
+    <w:p>
+      <w:pPr>
+        <w:pStyle w:val="ListParagraph"/>
+        <w:numPr>
+          <w:ilvl w:val="0"/>
+          <w:numId w:val="3"/>
+        </w:numPr>
+      </w:pPr>
+      <w:r>
+        <w:t>The HOD cannot add lecturers not employed by the university to the system.</w:t>
+      </w:r>
+    </w:p>
+    <w:p>
+      <w:pPr>
+        <w:pStyle w:val="ListParagraph"/>
+        <w:numPr>
+          <w:ilvl w:val="0"/>
+          <w:numId w:val="3"/>
+        </w:numPr>
+      </w:pPr>
+      <w:r>
+        <w:t>Lecturers cannot add individuals not registered or employed by the university on the system.</w:t>
+      </w:r>
+    </w:p>
+    <w:p>
+      <w:pPr>
+        <w:pStyle w:val="ListParagraph"/>
+        <w:numPr>
+          <w:ilvl w:val="0"/>
+          <w:numId w:val="3"/>
+        </w:numPr>
+      </w:pPr>
+      <w:r>
+        <w:t>The lecturer cannot add students not registered with the university to the system.</w:t>
+      </w:r>
+    </w:p>
+    <w:p>
+      <w:pPr>
+        <w:pStyle w:val="ListParagraph"/>
+        <w:numPr>
+          <w:ilvl w:val="0"/>
+          <w:numId w:val="3"/>
+        </w:numPr>
+      </w:pPr>
+      <w:r>
+        <w:t>Lecturers cannot view module reports for modules they do not lecture.</w:t>
+      </w:r>
+    </w:p>
+    <w:p>
+      <w:pPr>
+        <w:ind w:firstLine="0"/>
+      </w:pPr>
+    </w:p>
     <w:p>
       <w:pPr>
         <w:pStyle w:val="Heading3"/>
@@ -250,43 +334,6 @@
       <w:pPr>
         <w:ind w:firstLine="0"/>
       </w:pPr>
-    </w:p>
-    <w:p>
-      <w:pPr>
-        <w:ind w:firstLine="0"/>
-      </w:pPr>
-    </w:p>
-    <w:p>
-      <w:pPr>
-        <w:ind w:firstLine="0"/>
-      </w:pPr>
-    </w:p>
-    <w:p>
-      <w:pPr>
-        <w:ind w:firstLine="0"/>
-      </w:pPr>
-    </w:p>
-    <w:p>
-      <w:pPr>
-        <w:ind w:firstLine="0"/>
-      </w:pPr>
-    </w:p>
-    <w:p>
-      <w:pPr>
-        <w:ind w:firstLine="0"/>
-      </w:pPr>
-    </w:p>
-    <w:p>
-      <w:pPr>
-        <w:ind w:firstLine="0"/>
-      </w:pPr>
-    </w:p>
-    <w:p>
-      <w:pPr>
-        <w:ind w:firstLine="0"/>
-      </w:pPr>
-      <w:bookmarkStart w:id="2" w:name="_GoBack"/>
-      <w:bookmarkEnd w:id="2"/>
       <w:r>
         <w:rPr>
           <w:noProof/>
@@ -294,15 +341,15 @@
         </w:rPr>
         <w:lastRenderedPageBreak/>
         <w:drawing>
-          <wp:anchor distT="0" distB="0" distL="114300" distR="114300" simplePos="0" relativeHeight="251658240" behindDoc="1" locked="0" layoutInCell="1" allowOverlap="1">
+          <wp:anchor distT="0" distB="0" distL="114300" distR="114300" simplePos="0" relativeHeight="251658240" behindDoc="1" locked="0" layoutInCell="1" allowOverlap="1" wp14:anchorId="5AC0A97A" wp14:editId="2C32940C">
             <wp:simplePos x="0" y="0"/>
             <wp:positionH relativeFrom="column">
-              <wp:posOffset>-571500</wp:posOffset>
+              <wp:posOffset>-400050</wp:posOffset>
             </wp:positionH>
             <wp:positionV relativeFrom="paragraph">
-              <wp:posOffset>-561975</wp:posOffset>
+              <wp:posOffset>-537210</wp:posOffset>
             </wp:positionV>
-            <wp:extent cx="6724650" cy="9913544"/>
+            <wp:extent cx="6724650" cy="9912985"/>
             <wp:effectExtent l="0" t="0" r="0" b="0"/>
             <wp:wrapNone/>
             <wp:docPr id="2" name="Picture 2" descr="C:\Users\Madimetja\Documents\University\3rd Year\Modules\1st Semester\COS 301\Projects\Mini Project\Requirements\Diagrams\visio files\Use Case Diagrams\General Use Case Diagram.jpg"/>
@@ -334,7 +381,7 @@
                   <pic:spPr bwMode="auto">
                     <a:xfrm>
                       <a:off x="0" y="0"/>
-                      <a:ext cx="6724650" cy="9913544"/>
+                      <a:ext cx="6724650" cy="9912985"/>
                     </a:xfrm>
                     <a:prstGeom prst="rect">
                       <a:avLst/>
@@ -606,6 +653,8 @@
       <w:pPr>
         <w:ind w:firstLine="0"/>
       </w:pPr>
+      <w:bookmarkStart w:id="2" w:name="_GoBack"/>
+      <w:bookmarkEnd w:id="2"/>
     </w:p>
     <w:sectPr>
       <w:pgSz w:w="11906" w:h="16838"/>
@@ -705,8 +754,240 @@
       </w:pPr>
     </w:lvl>
   </w:abstractNum>
+  <w:abstractNum w:abstractNumId="1">
+    <w:nsid w:val="619320B0"/>
+    <w:multiLevelType w:val="hybridMultilevel"/>
+    <w:tmpl w:val="8F30A60A"/>
+    <w:lvl w:ilvl="0" w:tplc="1C090001">
+      <w:start w:val="1"/>
+      <w:numFmt w:val="bullet"/>
+      <w:lvlText w:val=""/>
+      <w:lvlJc w:val="left"/>
+      <w:pPr>
+        <w:ind w:left="720" w:hanging="360"/>
+      </w:pPr>
+      <w:rPr>
+        <w:rFonts w:ascii="Symbol" w:hAnsi="Symbol" w:hint="default"/>
+      </w:rPr>
+    </w:lvl>
+    <w:lvl w:ilvl="1" w:tplc="1C090003" w:tentative="1">
+      <w:start w:val="1"/>
+      <w:numFmt w:val="bullet"/>
+      <w:lvlText w:val="o"/>
+      <w:lvlJc w:val="left"/>
+      <w:pPr>
+        <w:ind w:left="1440" w:hanging="360"/>
+      </w:pPr>
+      <w:rPr>
+        <w:rFonts w:ascii="Courier New" w:hAnsi="Courier New" w:cs="Courier New" w:hint="default"/>
+      </w:rPr>
+    </w:lvl>
+    <w:lvl w:ilvl="2" w:tplc="1C090005" w:tentative="1">
+      <w:start w:val="1"/>
+      <w:numFmt w:val="bullet"/>
+      <w:lvlText w:val=""/>
+      <w:lvlJc w:val="left"/>
+      <w:pPr>
+        <w:ind w:left="2160" w:hanging="360"/>
+      </w:pPr>
+      <w:rPr>
+        <w:rFonts w:ascii="Wingdings" w:hAnsi="Wingdings" w:hint="default"/>
+      </w:rPr>
+    </w:lvl>
+    <w:lvl w:ilvl="3" w:tplc="1C090001" w:tentative="1">
+      <w:start w:val="1"/>
+      <w:numFmt w:val="bullet"/>
+      <w:lvlText w:val=""/>
+      <w:lvlJc w:val="left"/>
+      <w:pPr>
+        <w:ind w:left="2880" w:hanging="360"/>
+      </w:pPr>
+      <w:rPr>
+        <w:rFonts w:ascii="Symbol" w:hAnsi="Symbol" w:hint="default"/>
+      </w:rPr>
+    </w:lvl>
+    <w:lvl w:ilvl="4" w:tplc="1C090003" w:tentative="1">
+      <w:start w:val="1"/>
+      <w:numFmt w:val="bullet"/>
+      <w:lvlText w:val="o"/>
+      <w:lvlJc w:val="left"/>
+      <w:pPr>
+        <w:ind w:left="3600" w:hanging="360"/>
+      </w:pPr>
+      <w:rPr>
+        <w:rFonts w:ascii="Courier New" w:hAnsi="Courier New" w:cs="Courier New" w:hint="default"/>
+      </w:rPr>
+    </w:lvl>
+    <w:lvl w:ilvl="5" w:tplc="1C090005" w:tentative="1">
+      <w:start w:val="1"/>
+      <w:numFmt w:val="bullet"/>
+      <w:lvlText w:val=""/>
+      <w:lvlJc w:val="left"/>
+      <w:pPr>
+        <w:ind w:left="4320" w:hanging="360"/>
+      </w:pPr>
+      <w:rPr>
+        <w:rFonts w:ascii="Wingdings" w:hAnsi="Wingdings" w:hint="default"/>
+      </w:rPr>
+    </w:lvl>
+    <w:lvl w:ilvl="6" w:tplc="1C090001" w:tentative="1">
+      <w:start w:val="1"/>
+      <w:numFmt w:val="bullet"/>
+      <w:lvlText w:val=""/>
+      <w:lvlJc w:val="left"/>
+      <w:pPr>
+        <w:ind w:left="5040" w:hanging="360"/>
+      </w:pPr>
+      <w:rPr>
+        <w:rFonts w:ascii="Symbol" w:hAnsi="Symbol" w:hint="default"/>
+      </w:rPr>
+    </w:lvl>
+    <w:lvl w:ilvl="7" w:tplc="1C090003" w:tentative="1">
+      <w:start w:val="1"/>
+      <w:numFmt w:val="bullet"/>
+      <w:lvlText w:val="o"/>
+      <w:lvlJc w:val="left"/>
+      <w:pPr>
+        <w:ind w:left="5760" w:hanging="360"/>
+      </w:pPr>
+      <w:rPr>
+        <w:rFonts w:ascii="Courier New" w:hAnsi="Courier New" w:cs="Courier New" w:hint="default"/>
+      </w:rPr>
+    </w:lvl>
+    <w:lvl w:ilvl="8" w:tplc="1C090005" w:tentative="1">
+      <w:start w:val="1"/>
+      <w:numFmt w:val="bullet"/>
+      <w:lvlText w:val=""/>
+      <w:lvlJc w:val="left"/>
+      <w:pPr>
+        <w:ind w:left="6480" w:hanging="360"/>
+      </w:pPr>
+      <w:rPr>
+        <w:rFonts w:ascii="Wingdings" w:hAnsi="Wingdings" w:hint="default"/>
+      </w:rPr>
+    </w:lvl>
+  </w:abstractNum>
+  <w:abstractNum w:abstractNumId="2">
+    <w:nsid w:val="70391161"/>
+    <w:multiLevelType w:val="hybridMultilevel"/>
+    <w:tmpl w:val="B8E23886"/>
+    <w:lvl w:ilvl="0" w:tplc="1C090001">
+      <w:start w:val="1"/>
+      <w:numFmt w:val="bullet"/>
+      <w:lvlText w:val=""/>
+      <w:lvlJc w:val="left"/>
+      <w:pPr>
+        <w:ind w:left="720" w:hanging="360"/>
+      </w:pPr>
+      <w:rPr>
+        <w:rFonts w:ascii="Symbol" w:hAnsi="Symbol" w:hint="default"/>
+      </w:rPr>
+    </w:lvl>
+    <w:lvl w:ilvl="1" w:tplc="1C090003" w:tentative="1">
+      <w:start w:val="1"/>
+      <w:numFmt w:val="bullet"/>
+      <w:lvlText w:val="o"/>
+      <w:lvlJc w:val="left"/>
+      <w:pPr>
+        <w:ind w:left="1440" w:hanging="360"/>
+      </w:pPr>
+      <w:rPr>
+        <w:rFonts w:ascii="Courier New" w:hAnsi="Courier New" w:cs="Courier New" w:hint="default"/>
+      </w:rPr>
+    </w:lvl>
+    <w:lvl w:ilvl="2" w:tplc="1C090005" w:tentative="1">
+      <w:start w:val="1"/>
+      <w:numFmt w:val="bullet"/>
+      <w:lvlText w:val=""/>
+      <w:lvlJc w:val="left"/>
+      <w:pPr>
+        <w:ind w:left="2160" w:hanging="360"/>
+      </w:pPr>
+      <w:rPr>
+        <w:rFonts w:ascii="Wingdings" w:hAnsi="Wingdings" w:hint="default"/>
+      </w:rPr>
+    </w:lvl>
+    <w:lvl w:ilvl="3" w:tplc="1C090001" w:tentative="1">
+      <w:start w:val="1"/>
+      <w:numFmt w:val="bullet"/>
+      <w:lvlText w:val=""/>
+      <w:lvlJc w:val="left"/>
+      <w:pPr>
+        <w:ind w:left="2880" w:hanging="360"/>
+      </w:pPr>
+      <w:rPr>
+        <w:rFonts w:ascii="Symbol" w:hAnsi="Symbol" w:hint="default"/>
+      </w:rPr>
+    </w:lvl>
+    <w:lvl w:ilvl="4" w:tplc="1C090003" w:tentative="1">
+      <w:start w:val="1"/>
+      <w:numFmt w:val="bullet"/>
+      <w:lvlText w:val="o"/>
+      <w:lvlJc w:val="left"/>
+      <w:pPr>
+        <w:ind w:left="3600" w:hanging="360"/>
+      </w:pPr>
+      <w:rPr>
+        <w:rFonts w:ascii="Courier New" w:hAnsi="Courier New" w:cs="Courier New" w:hint="default"/>
+      </w:rPr>
+    </w:lvl>
+    <w:lvl w:ilvl="5" w:tplc="1C090005" w:tentative="1">
+      <w:start w:val="1"/>
+      <w:numFmt w:val="bullet"/>
+      <w:lvlText w:val=""/>
+      <w:lvlJc w:val="left"/>
+      <w:pPr>
+        <w:ind w:left="4320" w:hanging="360"/>
+      </w:pPr>
+      <w:rPr>
+        <w:rFonts w:ascii="Wingdings" w:hAnsi="Wingdings" w:hint="default"/>
+      </w:rPr>
+    </w:lvl>
+    <w:lvl w:ilvl="6" w:tplc="1C090001" w:tentative="1">
+      <w:start w:val="1"/>
+      <w:numFmt w:val="bullet"/>
+      <w:lvlText w:val=""/>
+      <w:lvlJc w:val="left"/>
+      <w:pPr>
+        <w:ind w:left="5040" w:hanging="360"/>
+      </w:pPr>
+      <w:rPr>
+        <w:rFonts w:ascii="Symbol" w:hAnsi="Symbol" w:hint="default"/>
+      </w:rPr>
+    </w:lvl>
+    <w:lvl w:ilvl="7" w:tplc="1C090003" w:tentative="1">
+      <w:start w:val="1"/>
+      <w:numFmt w:val="bullet"/>
+      <w:lvlText w:val="o"/>
+      <w:lvlJc w:val="left"/>
+      <w:pPr>
+        <w:ind w:left="5760" w:hanging="360"/>
+      </w:pPr>
+      <w:rPr>
+        <w:rFonts w:ascii="Courier New" w:hAnsi="Courier New" w:cs="Courier New" w:hint="default"/>
+      </w:rPr>
+    </w:lvl>
+    <w:lvl w:ilvl="8" w:tplc="1C090005" w:tentative="1">
+      <w:start w:val="1"/>
+      <w:numFmt w:val="bullet"/>
+      <w:lvlText w:val=""/>
+      <w:lvlJc w:val="left"/>
+      <w:pPr>
+        <w:ind w:left="6480" w:hanging="360"/>
+      </w:pPr>
+      <w:rPr>
+        <w:rFonts w:ascii="Wingdings" w:hAnsi="Wingdings" w:hint="default"/>
+      </w:rPr>
+    </w:lvl>
+  </w:abstractNum>
   <w:num w:numId="1">
     <w:abstractNumId w:val="0"/>
+  </w:num>
+  <w:num w:numId="2">
+    <w:abstractNumId w:val="1"/>
+  </w:num>
+  <w:num w:numId="3">
+    <w:abstractNumId w:val="2"/>
   </w:num>
 </w:numbering>
 </file>
@@ -1650,7 +1931,7 @@
   <a:extraClrSchemeLst/>
   <a:extLst>
     <a:ext uri="{05A4C25C-085E-4340-85A3-A5531E510DB2}">
-      <thm15:themeFamily xmlns="" xmlns:thm15="http://schemas.microsoft.com/office/thememl/2012/main" name="Office Theme" id="{62F939B6-93AF-4DB8-9C6B-D6C7DFDC589F}" vid="{4A3C46E8-61CC-4603-A589-7422A47A8E4A}"/>
+      <thm15:themeFamily xmlns:thm15="http://schemas.microsoft.com/office/thememl/2012/main" xmlns="" name="Office Theme" id="{62F939B6-93AF-4DB8-9C6B-D6C7DFDC589F}" vid="{4A3C46E8-61CC-4603-A589-7422A47A8E4A}"/>
     </a:ext>
   </a:extLst>
 </a:theme>

</xml_diff>